<commit_message>
New NTP server document
</commit_message>
<xml_diff>
--- a/Documentation/AREDN SetupV2-English.docx
+++ b/Documentation/AREDN SetupV2-English.docx
@@ -6,16 +6,9 @@
       <w:pPr>
         <w:pStyle w:val="Titel"/>
       </w:pPr>
-    </w:p>
-    <w:p>
-      <w:pPr>
-        <w:pStyle w:val="Titel"/>
-      </w:pPr>
-    </w:p>
-    <w:p>
-      <w:pPr>
-        <w:pStyle w:val="Titel"/>
-      </w:pPr>
+      <w:r>
+        <w:t>§</w:t>
+      </w:r>
     </w:p>
     <w:p>
       <w:pPr>
@@ -4227,213 +4220,115 @@
     </w:p>
     <w:p>
       <w:r>
-        <w:t xml:space="preserve">We assume you have downloaded the </w:t>
-      </w:r>
+        <w:t>Download the newest version for the hap lite from this address:</w:t>
+      </w:r>
+    </w:p>
+    <w:p>
+      <w:pPr>
+        <w:pStyle w:val="Code"/>
+        <w:rPr>
+          <w:lang w:val="en-US"/>
+        </w:rPr>
+      </w:pPr>
       <w:hyperlink r:id="rId24" w:history="1">
         <w:r>
           <w:rPr>
             <w:rStyle w:val="Hyperlink"/>
+            <w:lang w:val="en-US"/>
           </w:rPr>
-          <w:t>https://github.com/dhamstack/AREDNstack</w:t>
+          <w:t>https://downloads.arednmesh.org/afs/www/?version=3.24.6.0&amp;target=ath79%2Fmikrotik&amp;id=mikrotik_routerboard-952ui-5ac2nd</w:t>
         </w:r>
       </w:hyperlink>
       <w:r>
-        <w:t xml:space="preserve"> repository and unpackaged it to your download folder. It contains the </w:t>
-      </w:r>
-      <w:r>
-        <w:t>two files of the newest</w:t>
-      </w:r>
-      <w:r>
-        <w:t xml:space="preserve"> release</w:t>
-      </w:r>
-      <w:r>
-        <w:t xml:space="preserve"> (we will need the </w:t>
-      </w:r>
-      <w:proofErr w:type="spellStart"/>
-      <w:r>
-        <w:t>rb.elf</w:t>
-      </w:r>
-      <w:proofErr w:type="spellEnd"/>
-      <w:r>
-        <w:t xml:space="preserve"> file in the next step</w:t>
-      </w:r>
-      <w:r>
+        <w:rPr>
+          <w:lang w:val="en-US"/>
+        </w:rPr>
+        <w:t xml:space="preserve"> </w:t>
+      </w:r>
+      <w:r>
+        <w:rPr>
+          <w:lang w:val="en-US"/>
+        </w:rPr>
         <w:t>:</w:t>
       </w:r>
     </w:p>
     <w:p>
       <w:r>
-        <w:rPr>
-          <w:noProof/>
-        </w:rPr>
-        <w:drawing>
-          <wp:inline distT="0" distB="0" distL="0" distR="0" wp14:anchorId="1E96252C" wp14:editId="4B62A0AF">
-            <wp:extent cx="4688541" cy="838528"/>
-            <wp:effectExtent l="0" t="0" r="0" b="0"/>
-            <wp:docPr id="1616014191" name="Grafik 1" descr="Ein Bild, das Text, Software, Multimedia-Software, Screenshot enthält.&#10;&#10;Automatisch generierte Beschreibung"/>
-            <wp:cNvGraphicFramePr>
-              <a:graphicFrameLocks xmlns:a="http://schemas.openxmlformats.org/drawingml/2006/main" noChangeAspect="1"/>
-            </wp:cNvGraphicFramePr>
-            <a:graphic xmlns:a="http://schemas.openxmlformats.org/drawingml/2006/main">
-              <a:graphicData uri="http://schemas.openxmlformats.org/drawingml/2006/picture">
-                <pic:pic xmlns:pic="http://schemas.openxmlformats.org/drawingml/2006/picture">
-                  <pic:nvPicPr>
-                    <pic:cNvPr id="1616014191" name="Grafik 1" descr="Ein Bild, das Text, Software, Multimedia-Software, Screenshot enthält.&#10;&#10;Automatisch generierte Beschreibung"/>
-                    <pic:cNvPicPr/>
-                  </pic:nvPicPr>
-                  <pic:blipFill>
-                    <a:blip r:embed="rId25"/>
-                    <a:stretch>
-                      <a:fillRect/>
-                    </a:stretch>
-                  </pic:blipFill>
-                  <pic:spPr>
-                    <a:xfrm>
-                      <a:off x="0" y="0"/>
-                      <a:ext cx="4720978" cy="844329"/>
-                    </a:xfrm>
-                    <a:prstGeom prst="rect">
-                      <a:avLst/>
-                    </a:prstGeom>
-                  </pic:spPr>
-                </pic:pic>
-              </a:graphicData>
-            </a:graphic>
-          </wp:inline>
-        </w:drawing>
-      </w:r>
-    </w:p>
-    <w:p>
-      <w:pPr>
         <w:rPr>
           <w:i/>
           <w:iCs/>
         </w:rPr>
-      </w:pPr>
+        <w:t xml:space="preserve">Rename the kernel </w:t>
+      </w:r>
       <w:r>
         <w:rPr>
           <w:i/>
           <w:iCs/>
         </w:rPr>
-        <w:t>Not needed:</w:t>
+        <w:t xml:space="preserve">bin </w:t>
       </w:r>
       <w:r>
         <w:rPr>
           <w:i/>
           <w:iCs/>
         </w:rPr>
-        <w:br/>
-      </w:r>
+        <w:t xml:space="preserve">file </w:t>
+      </w:r>
+      <w:proofErr w:type="spellStart"/>
       <w:r>
         <w:rPr>
           <w:i/>
           <w:iCs/>
         </w:rPr>
-        <w:t>Download the nightly build at your own risk if you wish (</w:t>
-      </w:r>
-      <w:hyperlink r:id="rId26" w:history="1">
-        <w:r>
-          <w:rPr>
-            <w:rStyle w:val="Hyperlink"/>
-            <w:i/>
-            <w:iCs/>
-          </w:rPr>
-          <w:t>http://downloads.arednmesh.org/firmware/html/stable.html</w:t>
-        </w:r>
-      </w:hyperlink>
-      <w:r>
-        <w:rPr>
-          <w:rStyle w:val="Hyperlink"/>
+        <w:t>file</w:t>
+      </w:r>
+      <w:proofErr w:type="spellEnd"/>
+      <w:r>
+        <w:rPr>
           <w:i/>
           <w:iCs/>
         </w:rPr>
-        <w:t xml:space="preserve"> )</w:t>
-      </w:r>
+        <w:t xml:space="preserve"> to </w:t>
+      </w:r>
+      <w:proofErr w:type="spellStart"/>
       <w:r>
         <w:rPr>
           <w:i/>
           <w:iCs/>
         </w:rPr>
-        <w:t xml:space="preserve"> and copy the files to the respective directory of the </w:t>
-      </w:r>
-      <w:proofErr w:type="spellStart"/>
+        <w:t>rb.elf</w:t>
+      </w:r>
+      <w:proofErr w:type="spellEnd"/>
       <w:r>
         <w:rPr>
           <w:i/>
           <w:iCs/>
         </w:rPr>
-        <w:t>AREDNstack</w:t>
-      </w:r>
-      <w:proofErr w:type="spellEnd"/>
-      <w:r>
+        <w:t>.</w:t>
+      </w:r>
+    </w:p>
+    <w:p>
+      <w:pPr>
         <w:rPr>
           <w:i/>
           <w:iCs/>
         </w:rPr>
-        <w:t xml:space="preserve"> repo.</w:t>
-      </w:r>
+      </w:pPr>
       <w:r>
         <w:rPr>
           <w:i/>
           <w:iCs/>
         </w:rPr>
-        <w:t xml:space="preserve"> Rename the kernel file </w:t>
-      </w:r>
-      <w:proofErr w:type="spellStart"/>
+        <w:t xml:space="preserve">For </w:t>
+      </w:r>
       <w:r>
         <w:rPr>
           <w:i/>
           <w:iCs/>
         </w:rPr>
-        <w:t>file</w:t>
-      </w:r>
-      <w:proofErr w:type="spellEnd"/>
-      <w:r>
-        <w:rPr>
-          <w:i/>
-          <w:iCs/>
-        </w:rPr>
-        <w:t xml:space="preserve"> to </w:t>
-      </w:r>
-      <w:proofErr w:type="spellStart"/>
-      <w:r>
-        <w:rPr>
-          <w:i/>
-          <w:iCs/>
-        </w:rPr>
-        <w:t>rb.elf</w:t>
-      </w:r>
-      <w:proofErr w:type="spellEnd"/>
-      <w:r>
-        <w:rPr>
-          <w:i/>
-          <w:iCs/>
-        </w:rPr>
-        <w:t>.</w:t>
-      </w:r>
-    </w:p>
-    <w:p>
-      <w:pPr>
-        <w:rPr>
-          <w:i/>
-          <w:iCs/>
-        </w:rPr>
-      </w:pPr>
-      <w:r>
-        <w:rPr>
-          <w:i/>
-          <w:iCs/>
-        </w:rPr>
-        <w:t xml:space="preserve">For </w:t>
-      </w:r>
-      <w:r>
-        <w:rPr>
-          <w:i/>
-          <w:iCs/>
-        </w:rPr>
         <w:t xml:space="preserve">all other devices go to </w:t>
       </w:r>
-      <w:hyperlink r:id="rId27" w:history="1">
+      <w:hyperlink r:id="rId25" w:history="1">
         <w:bookmarkStart w:id="9" w:name="_Hlk149643198"/>
         <w:r>
           <w:rPr>
@@ -4459,6 +4354,102 @@
           <w:iCs/>
         </w:rPr>
         <w:t xml:space="preserve"> to get instructions on how to find and rename the files.</w:t>
+      </w:r>
+    </w:p>
+    <w:p>
+      <w:r>
+        <w:t xml:space="preserve">Download the </w:t>
+      </w:r>
+      <w:r>
+        <w:t>Tiny PXE Server</w:t>
+      </w:r>
+      <w:r>
+        <w:t xml:space="preserve"> (</w:t>
+      </w:r>
+      <w:hyperlink r:id="rId26" w:history="1">
+        <w:r>
+          <w:rPr>
+            <w:rStyle w:val="Hyperlink"/>
+            <w:i/>
+            <w:iCs/>
+          </w:rPr>
+          <w:t>http://erwan.labalec.fr/tinypxeserver/pxesrv.zip</w:t>
+        </w:r>
+      </w:hyperlink>
+      <w:r>
+        <w:t xml:space="preserve"> ) and unpack it to a convenient directory.</w:t>
+      </w:r>
+    </w:p>
+    <w:p>
+      <w:r>
+        <w:t xml:space="preserve">Go to the </w:t>
+      </w:r>
+      <w:r>
+        <w:t xml:space="preserve">Tiny PXE Server </w:t>
+      </w:r>
+      <w:r>
+        <w:t>directory:</w:t>
+      </w:r>
+    </w:p>
+    <w:p>
+      <w:r>
+        <w:rPr>
+          <w:noProof/>
+        </w:rPr>
+        <w:drawing>
+          <wp:inline distT="0" distB="0" distL="0" distR="0" wp14:anchorId="67D8106A" wp14:editId="66FAAAC4">
+            <wp:extent cx="4092917" cy="1896035"/>
+            <wp:effectExtent l="0" t="0" r="3175" b="9525"/>
+            <wp:docPr id="1951812624" name="Grafik 1" descr="Ein Bild, das Text, Screenshot, Software, Multimedia-Software enthält.&#10;&#10;Automatisch generierte Beschreibung"/>
+            <wp:cNvGraphicFramePr>
+              <a:graphicFrameLocks xmlns:a="http://schemas.openxmlformats.org/drawingml/2006/main" noChangeAspect="1"/>
+            </wp:cNvGraphicFramePr>
+            <a:graphic xmlns:a="http://schemas.openxmlformats.org/drawingml/2006/main">
+              <a:graphicData uri="http://schemas.openxmlformats.org/drawingml/2006/picture">
+                <pic:pic xmlns:pic="http://schemas.openxmlformats.org/drawingml/2006/picture">
+                  <pic:nvPicPr>
+                    <pic:cNvPr id="1951812624" name="Grafik 1" descr="Ein Bild, das Text, Screenshot, Software, Multimedia-Software enthält.&#10;&#10;Automatisch generierte Beschreibung"/>
+                    <pic:cNvPicPr/>
+                  </pic:nvPicPr>
+                  <pic:blipFill>
+                    <a:blip r:embed="rId27"/>
+                    <a:stretch>
+                      <a:fillRect/>
+                    </a:stretch>
+                  </pic:blipFill>
+                  <pic:spPr>
+                    <a:xfrm>
+                      <a:off x="0" y="0"/>
+                      <a:ext cx="4094435" cy="1896738"/>
+                    </a:xfrm>
+                    <a:prstGeom prst="rect">
+                      <a:avLst/>
+                    </a:prstGeom>
+                  </pic:spPr>
+                </pic:pic>
+              </a:graphicData>
+            </a:graphic>
+          </wp:inline>
+        </w:drawing>
+      </w:r>
+    </w:p>
+    <w:p>
+      <w:r>
+        <w:t xml:space="preserve">And copy the </w:t>
+      </w:r>
+      <w:proofErr w:type="spellStart"/>
+      <w:r>
+        <w:t>rb.elf</w:t>
+      </w:r>
+      <w:proofErr w:type="spellEnd"/>
+      <w:r>
+        <w:t xml:space="preserve"> </w:t>
+      </w:r>
+      <w:r>
+        <w:t xml:space="preserve">file from before to the </w:t>
+      </w:r>
+      <w:r>
+        <w:t>«Files» folder of the PXE server (overwrite if necessary).</w:t>
       </w:r>
     </w:p>
     <w:p>
@@ -4541,161 +4532,45 @@
       </w:r>
     </w:p>
     <w:p>
-      <w:r>
-        <w:t xml:space="preserve">Then </w:t>
-      </w:r>
-      <w:r>
-        <w:t xml:space="preserve">go to the </w:t>
-      </w:r>
-      <w:r>
-        <w:t xml:space="preserve">Tiny PXE Server </w:t>
-      </w:r>
-      <w:r>
-        <w:t>directory:</w:t>
-      </w:r>
-    </w:p>
-    <w:p>
-      <w:r>
-        <w:rPr>
-          <w:noProof/>
-        </w:rPr>
-        <w:drawing>
-          <wp:inline distT="0" distB="0" distL="0" distR="0" wp14:anchorId="541AA68E" wp14:editId="25D9FC9E">
-            <wp:extent cx="4092917" cy="1896035"/>
-            <wp:effectExtent l="0" t="0" r="3175" b="9525"/>
-            <wp:docPr id="1951812624" name="Grafik 1" descr="Ein Bild, das Text, Screenshot, Software, Multimedia-Software enthält.&#10;&#10;Automatisch generierte Beschreibung"/>
-            <wp:cNvGraphicFramePr>
-              <a:graphicFrameLocks xmlns:a="http://schemas.openxmlformats.org/drawingml/2006/main" noChangeAspect="1"/>
-            </wp:cNvGraphicFramePr>
-            <a:graphic xmlns:a="http://schemas.openxmlformats.org/drawingml/2006/main">
-              <a:graphicData uri="http://schemas.openxmlformats.org/drawingml/2006/picture">
-                <pic:pic xmlns:pic="http://schemas.openxmlformats.org/drawingml/2006/picture">
-                  <pic:nvPicPr>
-                    <pic:cNvPr id="1951812624" name="Grafik 1" descr="Ein Bild, das Text, Screenshot, Software, Multimedia-Software enthält.&#10;&#10;Automatisch generierte Beschreibung"/>
-                    <pic:cNvPicPr/>
-                  </pic:nvPicPr>
-                  <pic:blipFill>
-                    <a:blip r:embed="rId29"/>
-                    <a:stretch>
-                      <a:fillRect/>
-                    </a:stretch>
-                  </pic:blipFill>
-                  <pic:spPr>
-                    <a:xfrm>
-                      <a:off x="0" y="0"/>
-                      <a:ext cx="4094435" cy="1896738"/>
-                    </a:xfrm>
-                    <a:prstGeom prst="rect">
-                      <a:avLst/>
-                    </a:prstGeom>
-                  </pic:spPr>
-                </pic:pic>
-              </a:graphicData>
-            </a:graphic>
-          </wp:inline>
-        </w:drawing>
-      </w:r>
-    </w:p>
-    <w:p>
-      <w:pPr>
-        <w:rPr>
-          <w:i/>
-          <w:iCs/>
-        </w:rPr>
-      </w:pPr>
-      <w:r>
-        <w:rPr>
-          <w:i/>
-          <w:iCs/>
-        </w:rPr>
+      <w:pPr>
+        <w:pStyle w:val="berschrift2"/>
+      </w:pPr>
+      <w:bookmarkStart w:id="10" w:name="_Toc171490751"/>
+      <w:r>
+        <w:t>Change PC to a fix</w:t>
+      </w:r>
+      <w:r>
+        <w:t>ed</w:t>
+      </w:r>
+      <w:r>
+        <w:t xml:space="preserve"> IP address</w:t>
+      </w:r>
+      <w:bookmarkEnd w:id="10"/>
+    </w:p>
+    <w:p>
+      <w:r>
+        <w:t>Type</w:t>
+      </w:r>
+    </w:p>
+    <w:p>
+      <w:pPr>
+        <w:pStyle w:val="Code"/>
+        <w:rPr>
+          <w:lang w:val="en-US"/>
+        </w:rPr>
+      </w:pPr>
+      <w:proofErr w:type="spellStart"/>
+      <w:r>
+        <w:rPr>
+          <w:lang w:val="en-US"/>
+        </w:rPr>
+        <w:t>ncpa.cpl</w:t>
+      </w:r>
+      <w:proofErr w:type="spellEnd"/>
+    </w:p>
+    <w:p>
+      <w:r>
         <w:lastRenderedPageBreak/>
-        <w:t xml:space="preserve">Its source is </w:t>
-      </w:r>
-      <w:r>
-        <w:rPr>
-          <w:i/>
-          <w:iCs/>
-        </w:rPr>
-        <w:t>http://erwan.labalec.fr/tinypxeserver/pxesrv.zip</w:t>
-      </w:r>
-      <w:r>
-        <w:rPr>
-          <w:i/>
-          <w:iCs/>
-        </w:rPr>
-        <w:t>.</w:t>
-      </w:r>
-    </w:p>
-    <w:p>
-      <w:r>
-        <w:t xml:space="preserve">Copy the </w:t>
-      </w:r>
-      <w:proofErr w:type="spellStart"/>
-      <w:r>
-        <w:t>rb.elf</w:t>
-      </w:r>
-      <w:proofErr w:type="spellEnd"/>
-      <w:r>
-        <w:t xml:space="preserve"> </w:t>
-      </w:r>
-      <w:r>
-        <w:t xml:space="preserve">file from before to the </w:t>
-      </w:r>
-      <w:r>
-        <w:t xml:space="preserve">«Files» folder of the PXE server (overwrite if necessary). </w:t>
-      </w:r>
-      <w:r>
-        <w:t xml:space="preserve">In our </w:t>
-      </w:r>
-      <w:r>
-        <w:t xml:space="preserve">downloaded </w:t>
-      </w:r>
-      <w:r>
-        <w:t>directory, this is already</w:t>
-      </w:r>
-      <w:r>
-        <w:t xml:space="preserve"> done.</w:t>
-      </w:r>
-    </w:p>
-    <w:p>
-      <w:pPr>
-        <w:pStyle w:val="berschrift2"/>
-      </w:pPr>
-      <w:bookmarkStart w:id="10" w:name="_Toc171490751"/>
-      <w:r>
-        <w:t>Change PC to a fix</w:t>
-      </w:r>
-      <w:r>
-        <w:t>ed</w:t>
-      </w:r>
-      <w:r>
-        <w:t xml:space="preserve"> IP address</w:t>
-      </w:r>
-      <w:bookmarkEnd w:id="10"/>
-    </w:p>
-    <w:p>
-      <w:r>
-        <w:t>Type</w:t>
-      </w:r>
-    </w:p>
-    <w:p>
-      <w:pPr>
-        <w:pStyle w:val="Code"/>
-        <w:rPr>
-          <w:lang w:val="en-US"/>
-        </w:rPr>
-      </w:pPr>
-      <w:proofErr w:type="spellStart"/>
-      <w:r>
-        <w:rPr>
-          <w:lang w:val="en-US"/>
-        </w:rPr>
-        <w:t>ncpa.cpl</w:t>
-      </w:r>
-      <w:proofErr w:type="spellEnd"/>
-    </w:p>
-    <w:p>
-      <w:r>
         <w:t>into Windows search</w:t>
       </w:r>
       <w:r>
@@ -4724,7 +4599,7 @@
                     <pic:cNvPicPr/>
                   </pic:nvPicPr>
                   <pic:blipFill>
-                    <a:blip r:embed="rId30"/>
+                    <a:blip r:embed="rId29"/>
                     <a:stretch>
                       <a:fillRect/>
                     </a:stretch>
@@ -4781,7 +4656,7 @@
                     <pic:cNvPicPr/>
                   </pic:nvPicPr>
                   <pic:blipFill>
-                    <a:blip r:embed="rId31"/>
+                    <a:blip r:embed="rId30"/>
                     <a:stretch>
                       <a:fillRect/>
                     </a:stretch>
@@ -4830,7 +4705,7 @@
                     <pic:cNvPicPr/>
                   </pic:nvPicPr>
                   <pic:blipFill>
-                    <a:blip r:embed="rId32"/>
+                    <a:blip r:embed="rId31"/>
                     <a:stretch>
                       <a:fillRect/>
                     </a:stretch>
@@ -4878,7 +4753,7 @@
                     <pic:cNvPicPr/>
                   </pic:nvPicPr>
                   <pic:blipFill>
-                    <a:blip r:embed="rId33"/>
+                    <a:blip r:embed="rId32"/>
                     <a:stretch>
                       <a:fillRect/>
                     </a:stretch>
@@ -4944,7 +4819,7 @@
                     <pic:cNvPicPr/>
                   </pic:nvPicPr>
                   <pic:blipFill>
-                    <a:blip r:embed="rId34"/>
+                    <a:blip r:embed="rId33"/>
                     <a:stretch>
                       <a:fillRect/>
                     </a:stretch>
@@ -5133,7 +5008,7 @@
                     <pic:cNvPicPr/>
                   </pic:nvPicPr>
                   <pic:blipFill>
-                    <a:blip r:embed="rId35"/>
+                    <a:blip r:embed="rId34"/>
                     <a:stretch>
                       <a:fillRect/>
                     </a:stretch>
@@ -5177,7 +5052,7 @@
                     <pic:cNvPicPr/>
                   </pic:nvPicPr>
                   <pic:blipFill>
-                    <a:blip r:embed="rId36"/>
+                    <a:blip r:embed="rId35"/>
                     <a:stretch>
                       <a:fillRect/>
                     </a:stretch>
@@ -5287,7 +5162,7 @@
                     <pic:cNvPicPr/>
                   </pic:nvPicPr>
                   <pic:blipFill>
-                    <a:blip r:embed="rId37"/>
+                    <a:blip r:embed="rId36"/>
                     <a:stretch>
                       <a:fillRect/>
                     </a:stretch>
@@ -5544,7 +5419,7 @@
                     <pic:cNvPicPr/>
                   </pic:nvPicPr>
                   <pic:blipFill>
-                    <a:blip r:embed="rId38"/>
+                    <a:blip r:embed="rId37"/>
                     <a:stretch>
                       <a:fillRect/>
                     </a:stretch>
@@ -5664,7 +5539,7 @@
                     </pic:cNvPicPr>
                   </pic:nvPicPr>
                   <pic:blipFill>
-                    <a:blip r:embed="rId39">
+                    <a:blip r:embed="rId38">
                       <a:extLst>
                         <a:ext uri="{28A0092B-C50C-407E-A947-70E740481C1C}">
                           <a14:useLocalDpi xmlns:a14="http://schemas.microsoft.com/office/drawing/2010/main" val="0"/>
@@ -5861,7 +5736,7 @@
                     <pic:cNvPicPr/>
                   </pic:nvPicPr>
                   <pic:blipFill>
-                    <a:blip r:embed="rId40"/>
+                    <a:blip r:embed="rId39"/>
                     <a:stretch>
                       <a:fillRect/>
                     </a:stretch>
@@ -6170,7 +6045,7 @@
                     <pic:cNvPicPr/>
                   </pic:nvPicPr>
                   <pic:blipFill>
-                    <a:blip r:embed="rId41">
+                    <a:blip r:embed="rId40">
                       <a:extLst>
                         <a:ext uri="{28A0092B-C50C-407E-A947-70E740481C1C}">
                           <a14:useLocalDpi xmlns:a14="http://schemas.microsoft.com/office/drawing/2010/main" val="0"/>
@@ -6270,7 +6145,7 @@
           <w:noProof/>
         </w:rPr>
         <w:drawing>
-          <wp:inline distT="0" distB="0" distL="0" distR="0" wp14:anchorId="41EEF79C" wp14:editId="5C1E1356">
+          <wp:inline distT="0" distB="0" distL="0" distR="0" wp14:anchorId="41EEF79C" wp14:editId="68260F5F">
             <wp:extent cx="5943600" cy="1317984"/>
             <wp:effectExtent l="0" t="0" r="0" b="0"/>
             <wp:docPr id="817726605" name="Grafik 2"/>
@@ -6285,7 +6160,7 @@
                     <pic:cNvPicPr/>
                   </pic:nvPicPr>
                   <pic:blipFill>
-                    <a:blip r:embed="rId42" cstate="print">
+                    <a:blip r:embed="rId41" cstate="print">
                       <a:extLst>
                         <a:ext uri="{28A0092B-C50C-407E-A947-70E740481C1C}">
                           <a14:useLocalDpi xmlns:a14="http://schemas.microsoft.com/office/drawing/2010/main" val="0"/>
@@ -6426,7 +6301,7 @@
                     <pic:cNvPicPr/>
                   </pic:nvPicPr>
                   <pic:blipFill>
-                    <a:blip r:embed="rId43"/>
+                    <a:blip r:embed="rId42"/>
                     <a:stretch>
                       <a:fillRect/>
                     </a:stretch>
@@ -6538,7 +6413,7 @@
                           </pic:cNvPicPr>
                         </pic:nvPicPr>
                         <pic:blipFill rotWithShape="1">
-                          <a:blip r:embed="rId44"/>
+                          <a:blip r:embed="rId43"/>
                           <a:srcRect b="19960"/>
                           <a:stretch/>
                         </pic:blipFill>
@@ -6699,7 +6574,7 @@
                   <o:lock v:ext="edit" aspectratio="t"/>
                 </v:shapetype>
                 <v:shape id="Grafik 37" o:spid="_x0000_s1027" type="#_x0000_t75" style="position:absolute;width:86746;height:25769;visibility:visible;mso-wrap-style:square" o:gfxdata="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">
-                  <v:imagedata r:id="rId45" o:title="" cropbottom="13081f"/>
+                  <v:imagedata r:id="rId44" o:title="" cropbottom="13081f"/>
                 </v:shape>
                 <v:rect id="Rechteck 38" o:spid="_x0000_s1028" style="position:absolute;left:36277;top:21513;width:14349;height:974;visibility:visible;mso-wrap-style:square;v-text-anchor:middle" o:gfxdata="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" fillcolor="#4472c4 [3204]" strokecolor="#1f3763 [1604]" strokeweight="1pt"/>
                 <v:shapetype id="_x0000_t202" coordsize="21600,21600" o:spt="202" path="m,l,21600r21600,l21600,xe">
@@ -6845,7 +6720,7 @@
                           </pic:cNvPicPr>
                         </pic:nvPicPr>
                         <pic:blipFill>
-                          <a:blip r:embed="rId46"/>
+                          <a:blip r:embed="rId45"/>
                           <a:stretch>
                             <a:fillRect/>
                           </a:stretch>
@@ -7903,7 +7778,7 @@
           <w:lang w:val="en-GB"/>
         </w:rPr>
         <w:drawing>
-          <wp:inline distT="0" distB="0" distL="0" distR="0" wp14:anchorId="7C06042F" wp14:editId="38EC4BA0">
+          <wp:inline distT="0" distB="0" distL="0" distR="0" wp14:anchorId="7C06042F" wp14:editId="171A5470">
             <wp:extent cx="3740422" cy="3455894"/>
             <wp:effectExtent l="0" t="0" r="0" b="0"/>
             <wp:docPr id="349632038" name="Grafik 8"/>
@@ -8064,7 +7939,7 @@
         </w:rPr>
         <w:lastRenderedPageBreak/>
         <w:drawing>
-          <wp:inline distT="0" distB="0" distL="0" distR="0" wp14:anchorId="0F96B167" wp14:editId="5168B4C8">
+          <wp:inline distT="0" distB="0" distL="0" distR="0" wp14:anchorId="0F96B167" wp14:editId="3E712EB9">
             <wp:extent cx="3431512" cy="2024079"/>
             <wp:effectExtent l="0" t="0" r="0" b="0"/>
             <wp:docPr id="1666492908" name="Grafik 5"/>
@@ -8182,7 +8057,7 @@
           <w:lang w:val="en-GB"/>
         </w:rPr>
         <w:drawing>
-          <wp:inline distT="0" distB="0" distL="0" distR="0" wp14:anchorId="6FF5E2BD" wp14:editId="17CA92A6">
+          <wp:inline distT="0" distB="0" distL="0" distR="0" wp14:anchorId="6FF5E2BD" wp14:editId="36B0F9F0">
             <wp:extent cx="4542079" cy="2913530"/>
             <wp:effectExtent l="0" t="0" r="0" b="1270"/>
             <wp:docPr id="971416178" name="Grafik 9"/>

</xml_diff>

<commit_message>
Deleted old documentation files
</commit_message>
<xml_diff>
--- a/Documentation/AREDN SetupV2-English.docx
+++ b/Documentation/AREDN SetupV2-English.docx
@@ -6145,7 +6145,7 @@
           <w:noProof/>
         </w:rPr>
         <w:drawing>
-          <wp:inline distT="0" distB="0" distL="0" distR="0" wp14:anchorId="41EEF79C" wp14:editId="68260F5F">
+          <wp:inline distT="0" distB="0" distL="0" distR="0" wp14:anchorId="41EEF79C" wp14:editId="1C540C6A">
             <wp:extent cx="5943600" cy="1317984"/>
             <wp:effectExtent l="0" t="0" r="0" b="0"/>
             <wp:docPr id="817726605" name="Grafik 2"/>
@@ -7778,7 +7778,7 @@
           <w:lang w:val="en-GB"/>
         </w:rPr>
         <w:drawing>
-          <wp:inline distT="0" distB="0" distL="0" distR="0" wp14:anchorId="7C06042F" wp14:editId="171A5470">
+          <wp:inline distT="0" distB="0" distL="0" distR="0" wp14:anchorId="7C06042F" wp14:editId="72254EFC">
             <wp:extent cx="3740422" cy="3455894"/>
             <wp:effectExtent l="0" t="0" r="0" b="0"/>
             <wp:docPr id="349632038" name="Grafik 8"/>
@@ -7939,7 +7939,7 @@
         </w:rPr>
         <w:lastRenderedPageBreak/>
         <w:drawing>
-          <wp:inline distT="0" distB="0" distL="0" distR="0" wp14:anchorId="0F96B167" wp14:editId="3E712EB9">
+          <wp:inline distT="0" distB="0" distL="0" distR="0" wp14:anchorId="0F96B167" wp14:editId="45A1FAF4">
             <wp:extent cx="3431512" cy="2024079"/>
             <wp:effectExtent l="0" t="0" r="0" b="0"/>
             <wp:docPr id="1666492908" name="Grafik 5"/>
@@ -8057,7 +8057,7 @@
           <w:lang w:val="en-GB"/>
         </w:rPr>
         <w:drawing>
-          <wp:inline distT="0" distB="0" distL="0" distR="0" wp14:anchorId="6FF5E2BD" wp14:editId="36B0F9F0">
+          <wp:inline distT="0" distB="0" distL="0" distR="0" wp14:anchorId="6FF5E2BD" wp14:editId="661EC615">
             <wp:extent cx="4542079" cy="2913530"/>
             <wp:effectExtent l="0" t="0" r="0" b="1270"/>
             <wp:docPr id="971416178" name="Grafik 9"/>
@@ -9020,7 +9020,13 @@
         <w:rPr>
           <w:lang w:val="en-GB"/>
         </w:rPr>
-        <w:t>Create a file:</w:t>
+        <w:t>Create a file</w:t>
+      </w:r>
+      <w:r>
+        <w:rPr>
+          <w:lang w:val="en-GB"/>
+        </w:rPr>
+        <w:t xml:space="preserve"> on the “phonebook repo” server (in my case the tunnel server):</w:t>
       </w:r>
     </w:p>
     <w:p>
@@ -9180,14 +9186,111 @@
       </w:r>
     </w:p>
     <w:bookmarkEnd w:id="40"/>
-    <w:p>
-      <w:r>
-        <w:t xml:space="preserve">Now your router should load the newest telephone book from the path defined in </w:t>
-      </w:r>
-    </w:p>
+    <w:p/>
     <w:p>
       <w:pPr>
         <w:pStyle w:val="Code"/>
+        <w:rPr>
+          <w:sz w:val="10"/>
+          <w:szCs w:val="12"/>
+        </w:rPr>
+      </w:pPr>
+      <w:proofErr w:type="gramStart"/>
+      <w:r>
+        <w:rPr>
+          <w:sz w:val="10"/>
+          <w:szCs w:val="12"/>
+        </w:rPr>
+        <w:t>#!/</w:t>
+      </w:r>
+      <w:proofErr w:type="gramEnd"/>
+      <w:r>
+        <w:rPr>
+          <w:sz w:val="10"/>
+          <w:szCs w:val="12"/>
+        </w:rPr>
+        <w:t>bin/sh</w:t>
+      </w:r>
+    </w:p>
+    <w:p>
+      <w:pPr>
+        <w:pStyle w:val="Code"/>
+        <w:rPr>
+          <w:sz w:val="10"/>
+          <w:szCs w:val="12"/>
+        </w:rPr>
+      </w:pPr>
+      <w:r>
+        <w:rPr>
+          <w:sz w:val="10"/>
+          <w:szCs w:val="12"/>
+        </w:rPr>
+        <w:t>curl -L "https://docs.google.com/spreadsheets/d/e/2PACX-1vTZw1cwlV6pdFETvC-JnI0gPwKRwR0rBUc2XqX9V3LV1NfrB0zvhhWKmrYVS1eippbs91lMLfkeXj6-/pub?gid=0&amp;single=true&amp;output=csv" -o /www/</w:t>
+      </w:r>
+      <w:proofErr w:type="spellStart"/>
+      <w:r>
+        <w:rPr>
+          <w:sz w:val="10"/>
+          <w:szCs w:val="12"/>
+        </w:rPr>
+        <w:t>filerepo</w:t>
+      </w:r>
+      <w:proofErr w:type="spellEnd"/>
+      <w:r>
+        <w:rPr>
+          <w:sz w:val="10"/>
+          <w:szCs w:val="12"/>
+        </w:rPr>
+        <w:t>/Phonebook/AREDN_PhonebookV2.csv</w:t>
+      </w:r>
+    </w:p>
+    <w:p>
+      <w:pPr>
+        <w:pStyle w:val="Code"/>
+        <w:rPr>
+          <w:sz w:val="10"/>
+          <w:szCs w:val="12"/>
+        </w:rPr>
+      </w:pPr>
+      <w:r>
+        <w:rPr>
+          <w:sz w:val="10"/>
+          <w:szCs w:val="12"/>
+        </w:rPr>
+        <w:t>curl -L "https://docs.google.com/spreadsheets/d/e/2PACX-1vTZw1cwlV6pdFETvC-JnI0gPwKRwR0rBUc2XqX9V3LV1NfrB0zvhhWKmrYVS1eippbs91lMLfkeXj6-/pub?gid=0&amp;single=true&amp;output=csv" -o /www/</w:t>
+      </w:r>
+      <w:proofErr w:type="spellStart"/>
+      <w:r>
+        <w:rPr>
+          <w:sz w:val="10"/>
+          <w:szCs w:val="12"/>
+        </w:rPr>
+        <w:t>filerepo</w:t>
+      </w:r>
+      <w:proofErr w:type="spellEnd"/>
+      <w:r>
+        <w:rPr>
+          <w:sz w:val="10"/>
+          <w:szCs w:val="12"/>
+        </w:rPr>
+        <w:t>/Phonebook/AREDN_Phonebook.csv</w:t>
+      </w:r>
+    </w:p>
+    <w:p/>
+    <w:p>
+      <w:r>
+        <w:t xml:space="preserve">Include the route to this phonebook repo (and eventually a backup server) to this file on all </w:t>
+      </w:r>
+      <w:r>
+        <w:t>routers with the appropriate phonebook software</w:t>
+      </w:r>
+      <w:r>
+        <w:t>:</w:t>
+      </w:r>
+    </w:p>
+    <w:p>
+      <w:pPr>
+        <w:pStyle w:val="Code"/>
       </w:pPr>
       <w:r>
         <w:t>vi /</w:t>
@@ -9205,11 +9308,6 @@
         <w:t>phonebook.conf</w:t>
       </w:r>
       <w:proofErr w:type="spellEnd"/>
-    </w:p>
-    <w:p>
-      <w:pPr>
-        <w:pStyle w:val="Code"/>
-      </w:pPr>
     </w:p>
     <w:p>
       <w:r>

</xml_diff>